<commit_message>
Revised document explaining the transactionality of the EventStore.
</commit_message>
<xml_diff>
--- a/doc/EventStore - Transactional Integrity without Transactions.docx
+++ b/doc/EventStore - Transactional Integrity without Transactions.docx
@@ -100,7 +100,7 @@
         <w:t xml:space="preserve">  The other reason is that, by removing these constraints, we are able to reorder the sequence of operati</w:t>
       </w:r>
       <w:r>
-        <w:t>ons such that the inserts.</w:t>
+        <w:t>ons.</w:t>
       </w:r>
     </w:p>
     <w:p>
@@ -214,7 +214,28 @@
         <w:t xml:space="preserve"> or concept</w:t>
       </w:r>
       <w:r>
-        <w:t xml:space="preserve"> both in a relational model and document-oriented model is also interesting in that it doesn’t authoritatively dictate </w:t>
+        <w:t>—</w:t>
+      </w:r>
+      <w:r>
+        <w:t>both</w:t>
+      </w:r>
+      <w:r>
+        <w:t xml:space="preserve"> </w:t>
+      </w:r>
+      <w:r>
+        <w:t>in a relational model and document-oriented model</w:t>
+      </w:r>
+      <w:r>
+        <w:t>—</w:t>
+      </w:r>
+      <w:r>
+        <w:t>is</w:t>
+      </w:r>
+      <w:r>
+        <w:t xml:space="preserve"> </w:t>
+      </w:r>
+      <w:r>
+        <w:t xml:space="preserve">also interesting in that it doesn’t authoritatively dictate </w:t>
       </w:r>
       <w:r>
         <w:t xml:space="preserve">the attributes </w:t>
@@ -265,7 +286,19 @@
         <w:t>Interestingly</w:t>
       </w:r>
       <w:r>
-        <w:t xml:space="preserve"> enough, by making a commit the central concept, and yet still employing the stream identifier, e.g. StreamId as the single identifier for all things related to a stream, we’re able to take advantage of horizontal sharding capabilities of a number of storage engines such as MongoDB, MySQL Cluster, and others.</w:t>
+        <w:t xml:space="preserve"> enough, by making a </w:t>
+      </w:r>
+      <w:r>
+        <w:t>“</w:t>
+      </w:r>
+      <w:r>
+        <w:t>commit</w:t>
+      </w:r>
+      <w:r>
+        <w:t>”</w:t>
+      </w:r>
+      <w:r>
+        <w:t xml:space="preserve"> the central concept, and yet still employing the stream identifier, e.g. StreamId as the single identifier for all things related to a stream, we’re able to take advantage of horizontal sharding capabilities of a number of storage engines such as MongoDB, MySQL Cluster, and others.</w:t>
       </w:r>
       <w:r>
         <w:t xml:space="preserve">  Furthermore, because we’ve removed all foreign</w:t>
@@ -362,7 +395,15 @@
         <w:t xml:space="preserve">weak </w:t>
       </w:r>
       <w:r>
-        <w:t xml:space="preserve">reference to the commit using StreamId and </w:t>
+        <w:t xml:space="preserve">reference to the commit using </w:t>
+      </w:r>
+      <w:proofErr w:type="spellStart"/>
+      <w:r>
+        <w:t>StreamId</w:t>
+      </w:r>
+      <w:proofErr w:type="spellEnd"/>
+      <w:r>
+        <w:t xml:space="preserve"> and </w:t>
       </w:r>
       <w:proofErr w:type="spellStart"/>
       <w:r>
@@ -661,7 +702,25 @@
         <w:jc w:val="both"/>
       </w:pPr>
       <w:r>
-        <w:t>So there we have it, full database consistency and integrity, and massive horizontal scalability, all without the use of foreign key constraints or transactions, etc.  Event sourcing is an extremely powerful model that solves a number of significant problems in a very elegant and easy-to-understand manner.</w:t>
+        <w:t>So there we have it, full database consistency and integrity</w:t>
+      </w:r>
+      <w:r>
+        <w:t xml:space="preserve"> along with </w:t>
+      </w:r>
+      <w:r>
+        <w:t>massive horizontal scalability</w:t>
+      </w:r>
+      <w:r>
+        <w:t>—</w:t>
+      </w:r>
+      <w:r>
+        <w:t>all</w:t>
+      </w:r>
+      <w:r>
+        <w:t xml:space="preserve"> </w:t>
+      </w:r>
+      <w:r>
+        <w:t>without the use of foreign key constraints or transactions, etc.  Event sourcing is an extremely powerful model that solves a number of significant problems in a very elegant and easy-to-understand manner.</w:t>
       </w:r>
     </w:p>
     <w:sectPr>

</xml_diff>